<commit_message>
add the summarize ppt and Andrew's updating script
</commit_message>
<xml_diff>
--- a/Discovery_Li_Gordus_v2_CL.docx
+++ b/Discovery_Li_Gordus_v2_CL.docx
@@ -1212,63 +1212,135 @@
         </w:r>
       </w:ins>
       <w:r>
-        <w:t xml:space="preserve"> object in the web. However, this capability relies on synthesizing the information detected by each leg. Object localization is not a passive behavior; once the web is vibrated, the spider changes its posture, and performs silk-plucking behaviors. It is thought </w:t>
-      </w:r>
-      <w:ins w:id="112" w:author="Chen Li" w:date="2020-09-03T01:30:00Z">
-        <w:r>
+        <w:t xml:space="preserve"> object in the web. However, this capability relies on synthesizing the information detected by each leg. Object localization is not a passive behavior; once the web is vibrated, the spider changes its posture, and performs silk-plucking behaviors</w:t>
+      </w:r>
+      <w:r>
+        <w:rPr>
+          <w:highlight w:val="yellow"/>
+          <w:rPrChange w:id="112" w:author="Hsin-Yi Hung" w:date="2020-09-22T20:02:00Z">
+            <w:rPr/>
+          </w:rPrChange>
+        </w:rPr>
+        <w:t xml:space="preserve">. It is thought </w:t>
+      </w:r>
+      <w:ins w:id="113" w:author="Chen Li" w:date="2020-09-03T01:30:00Z">
+        <w:r>
+          <w:rPr>
+            <w:highlight w:val="yellow"/>
+            <w:rPrChange w:id="114" w:author="Hsin-Yi Hung" w:date="2020-09-22T20:02:00Z">
+              <w:rPr/>
+            </w:rPrChange>
+          </w:rPr>
           <w:t xml:space="preserve">that </w:t>
         </w:r>
       </w:ins>
       <w:r>
+        <w:rPr>
+          <w:highlight w:val="yellow"/>
+          <w:rPrChange w:id="115" w:author="Hsin-Yi Hung" w:date="2020-09-22T20:02:00Z">
+            <w:rPr/>
+          </w:rPrChange>
+        </w:rPr>
         <w:t xml:space="preserve">these behaviors </w:t>
       </w:r>
-      <w:del w:id="113" w:author="Chen Li" w:date="2020-09-03T01:30:00Z">
-        <w:r>
+      <w:del w:id="116" w:author="Chen Li" w:date="2020-09-03T01:30:00Z">
+        <w:r>
+          <w:rPr>
+            <w:highlight w:val="yellow"/>
+            <w:rPrChange w:id="117" w:author="Hsin-Yi Hung" w:date="2020-09-22T20:02:00Z">
+              <w:rPr/>
+            </w:rPrChange>
+          </w:rPr>
           <w:delText xml:space="preserve">perform </w:delText>
         </w:r>
       </w:del>
-      <w:ins w:id="114" w:author="Chen Li" w:date="2020-09-03T01:30:00Z">
-        <w:r>
+      <w:ins w:id="118" w:author="Chen Li" w:date="2020-09-03T01:30:00Z">
+        <w:r>
+          <w:rPr>
+            <w:highlight w:val="yellow"/>
+            <w:rPrChange w:id="119" w:author="Hsin-Yi Hung" w:date="2020-09-22T20:02:00Z">
+              <w:rPr/>
+            </w:rPrChange>
+          </w:rPr>
           <w:t xml:space="preserve">serve </w:t>
         </w:r>
       </w:ins>
       <w:r>
+        <w:rPr>
+          <w:highlight w:val="yellow"/>
+          <w:rPrChange w:id="120" w:author="Hsin-Yi Hung" w:date="2020-09-22T20:02:00Z">
+            <w:rPr/>
+          </w:rPrChange>
+        </w:rPr>
         <w:t xml:space="preserve">two functions. One, changing posture modulates the gain in </w:t>
       </w:r>
-      <w:ins w:id="115" w:author="Chen Li" w:date="2020-09-03T01:31:00Z">
-        <w:r>
+      <w:ins w:id="121" w:author="Chen Li" w:date="2020-09-03T01:31:00Z">
+        <w:r>
+          <w:rPr>
+            <w:highlight w:val="yellow"/>
+            <w:rPrChange w:id="122" w:author="Hsin-Yi Hung" w:date="2020-09-22T20:02:00Z">
+              <w:rPr/>
+            </w:rPrChange>
+          </w:rPr>
           <w:t xml:space="preserve">detecting </w:t>
         </w:r>
       </w:ins>
       <w:r>
+        <w:rPr>
+          <w:highlight w:val="yellow"/>
+          <w:rPrChange w:id="123" w:author="Hsin-Yi Hung" w:date="2020-09-22T20:02:00Z">
+            <w:rPr/>
+          </w:rPrChange>
+        </w:rPr>
         <w:t>different frequenc</w:t>
       </w:r>
-      <w:ins w:id="116" w:author="Chen Li" w:date="2020-09-03T01:31:00Z">
-        <w:r>
+      <w:ins w:id="124" w:author="Chen Li" w:date="2020-09-03T01:31:00Z">
+        <w:r>
+          <w:rPr>
+            <w:highlight w:val="yellow"/>
+            <w:rPrChange w:id="125" w:author="Hsin-Yi Hung" w:date="2020-09-22T20:02:00Z">
+              <w:rPr/>
+            </w:rPrChange>
+          </w:rPr>
           <w:t>ies</w:t>
         </w:r>
       </w:ins>
-      <w:del w:id="117" w:author="Chen Li" w:date="2020-09-03T01:31:00Z">
-        <w:r>
+      <w:del w:id="126" w:author="Chen Li" w:date="2020-09-03T01:31:00Z">
+        <w:r>
+          <w:rPr>
+            <w:highlight w:val="yellow"/>
+            <w:rPrChange w:id="127" w:author="Hsin-Yi Hung" w:date="2020-09-22T20:02:00Z">
+              <w:rPr/>
+            </w:rPrChange>
+          </w:rPr>
           <w:delText>y detection</w:delText>
         </w:r>
       </w:del>
       <w:r>
-        <w:t>. Two, plucking the lines provides known vibrational input into the web to serve as reinforced feedback for prey localization.</w:t>
-      </w:r>
-    </w:p>
-    <w:p>
-      <w:pPr>
-        <w:jc w:val="both"/>
-        <w:pPrChange w:id="118" w:author="Chen Li" w:date="2020-09-03T01:06:00Z">
-          <w:pPr/>
-        </w:pPrChange>
-      </w:pPr>
-    </w:p>
-    <w:p>
-      <w:pPr>
-        <w:jc w:val="both"/>
-        <w:pPrChange w:id="119" w:author="Chen Li" w:date="2020-09-03T01:06:00Z">
+        <w:rPr>
+          <w:highlight w:val="yellow"/>
+          <w:rPrChange w:id="128" w:author="Hsin-Yi Hung" w:date="2020-09-22T20:02:00Z">
+            <w:rPr/>
+          </w:rPrChange>
+        </w:rPr>
+        <w:t>. Two, plucking the lines provides known vibrational input into the web to serve as reinforced feedback for prey localization</w:t>
+      </w:r>
+      <w:r>
+        <w:t>.</w:t>
+      </w:r>
+    </w:p>
+    <w:p>
+      <w:pPr>
+        <w:jc w:val="both"/>
+        <w:pPrChange w:id="129" w:author="Chen Li" w:date="2020-09-03T01:06:00Z">
+          <w:pPr/>
+        </w:pPrChange>
+      </w:pPr>
+    </w:p>
+    <w:p>
+      <w:pPr>
+        <w:jc w:val="both"/>
+        <w:pPrChange w:id="130" w:author="Chen Li" w:date="2020-09-03T01:06:00Z">
           <w:pPr/>
         </w:pPrChange>
       </w:pPr>
@@ -1295,23 +1367,23 @@
       <w:r>
         <w:t xml:space="preserve">Vibrations were </w:t>
       </w:r>
-      <w:commentRangeStart w:id="120"/>
-      <w:ins w:id="121" w:author="Chen Li" w:date="2020-09-03T01:33:00Z">
+      <w:commentRangeStart w:id="131"/>
+      <w:ins w:id="132" w:author="Chen Li" w:date="2020-09-03T01:33:00Z">
         <w:r>
           <w:t xml:space="preserve">manually </w:t>
         </w:r>
-        <w:commentRangeEnd w:id="120"/>
+        <w:commentRangeEnd w:id="131"/>
         <w:r>
           <w:rPr>
             <w:rStyle w:val="CommentReference"/>
           </w:rPr>
-          <w:commentReference w:id="120"/>
+          <w:commentReference w:id="131"/>
         </w:r>
       </w:ins>
       <w:r>
         <w:t>provided with defined frequencies, or by placing a live fly on the web</w:t>
       </w:r>
-      <w:del w:id="122" w:author="Chen Li" w:date="2020-09-03T01:33:00Z">
+      <w:del w:id="133" w:author="Chen Li" w:date="2020-09-03T01:33:00Z">
         <w:r>
           <w:delText>,</w:delText>
         </w:r>
@@ -1322,7 +1394,7 @@
       <w:r>
         <w:rPr>
           <w:highlight w:val="yellow"/>
-          <w:rPrChange w:id="123" w:author="Hsin-Yi Hung" w:date="2020-09-21T22:09:00Z">
+          <w:rPrChange w:id="134" w:author="Hsin-Yi Hung" w:date="2020-09-21T22:09:00Z">
             <w:rPr/>
           </w:rPrChange>
         </w:rPr>
@@ -1331,7 +1403,7 @@
       <w:r>
         <w:rPr>
           <w:highlight w:val="yellow"/>
-          <w:rPrChange w:id="124" w:author="Hsin-Yi Hung" w:date="2020-09-21T22:09:00Z">
+          <w:rPrChange w:id="135" w:author="Hsin-Yi Hung" w:date="2020-09-21T22:09:00Z">
             <w:rPr/>
           </w:rPrChange>
         </w:rPr>
@@ -1340,17 +1412,17 @@
       <w:r>
         <w:rPr>
           <w:highlight w:val="yellow"/>
-          <w:rPrChange w:id="125" w:author="Hsin-Yi Hung" w:date="2020-09-21T22:09:00Z">
+          <w:rPrChange w:id="136" w:author="Hsin-Yi Hung" w:date="2020-09-21T22:09:00Z">
             <w:rPr/>
           </w:rPrChange>
         </w:rPr>
         <w:t xml:space="preserve"> and prey placement</w:t>
       </w:r>
-      <w:del w:id="126" w:author="Chen Li" w:date="2020-09-03T01:33:00Z">
+      <w:del w:id="137" w:author="Chen Li" w:date="2020-09-03T01:33:00Z">
         <w:r>
           <w:rPr>
             <w:highlight w:val="yellow"/>
-            <w:rPrChange w:id="127" w:author="Hsin-Yi Hung" w:date="2020-09-21T22:09:00Z">
+            <w:rPrChange w:id="138" w:author="Hsin-Yi Hung" w:date="2020-09-21T22:09:00Z">
               <w:rPr/>
             </w:rPrChange>
           </w:rPr>
@@ -1360,39 +1432,39 @@
       <w:r>
         <w:rPr>
           <w:highlight w:val="yellow"/>
-          <w:rPrChange w:id="128" w:author="Hsin-Yi Hung" w:date="2020-09-21T22:09:00Z">
+          <w:rPrChange w:id="139" w:author="Hsin-Yi Hung" w:date="2020-09-21T22:09:00Z">
             <w:rPr/>
           </w:rPrChange>
         </w:rPr>
         <w:t xml:space="preserve"> and monitor how the spider’s posture changes as a function of different </w:t>
       </w:r>
-      <w:commentRangeStart w:id="129"/>
+      <w:commentRangeStart w:id="140"/>
       <w:r>
         <w:rPr>
           <w:highlight w:val="yellow"/>
-          <w:rPrChange w:id="130" w:author="Hsin-Yi Hung" w:date="2020-09-21T22:09:00Z">
+          <w:rPrChange w:id="141" w:author="Hsin-Yi Hung" w:date="2020-09-21T22:09:00Z">
             <w:rPr/>
           </w:rPrChange>
         </w:rPr>
         <w:t xml:space="preserve">spatial </w:t>
       </w:r>
-      <w:commentRangeEnd w:id="129"/>
+      <w:commentRangeEnd w:id="140"/>
       <w:r>
         <w:rPr>
           <w:rStyle w:val="CommentReference"/>
           <w:highlight w:val="yellow"/>
-          <w:rPrChange w:id="131" w:author="Hsin-Yi Hung" w:date="2020-09-21T22:09:00Z">
+          <w:rPrChange w:id="142" w:author="Hsin-Yi Hung" w:date="2020-09-21T22:09:00Z">
             <w:rPr>
               <w:rStyle w:val="CommentReference"/>
             </w:rPr>
           </w:rPrChange>
         </w:rPr>
-        <w:commentReference w:id="129"/>
+        <w:commentReference w:id="140"/>
       </w:r>
       <w:r>
         <w:rPr>
           <w:highlight w:val="yellow"/>
-          <w:rPrChange w:id="132" w:author="Hsin-Yi Hung" w:date="2020-09-21T22:09:00Z">
+          <w:rPrChange w:id="143" w:author="Hsin-Yi Hung" w:date="2020-09-21T22:09:00Z">
             <w:rPr/>
           </w:rPrChange>
         </w:rPr>
@@ -1401,7 +1473,7 @@
       <w:r>
         <w:t xml:space="preserve"> Performing this experiment in the absence and presence of the spider will uncover how the spider itself can actively modify the vibrational landscape. By combining posture with known sensilla sensitivities, we will be able to build a model of gain capabilities as a function of spider posture. We expect that the spider alters its posture to maximize sensory gain</w:t>
       </w:r>
-      <w:ins w:id="133" w:author="Chen Li" w:date="2020-09-03T01:35:00Z">
+      <w:ins w:id="144" w:author="Chen Li" w:date="2020-09-03T01:35:00Z">
         <w:r>
           <w:t xml:space="preserve"> of </w:t>
         </w:r>
@@ -1418,7 +1490,7 @@
     <w:p>
       <w:pPr>
         <w:jc w:val="both"/>
-        <w:pPrChange w:id="134" w:author="Chen Li" w:date="2020-09-03T01:06:00Z">
+        <w:pPrChange w:id="145" w:author="Chen Li" w:date="2020-09-03T01:06:00Z">
           <w:pPr/>
         </w:pPrChange>
       </w:pPr>
@@ -1431,7 +1503,7 @@
           <w:bCs/>
           <w:u w:val="single"/>
         </w:rPr>
-        <w:pPrChange w:id="135" w:author="Chen Li" w:date="2020-09-03T01:06:00Z">
+        <w:pPrChange w:id="146" w:author="Chen Li" w:date="2020-09-03T01:06:00Z">
           <w:pPr/>
         </w:pPrChange>
       </w:pPr>
@@ -1443,8 +1515,8 @@
         </w:rPr>
         <w:t xml:space="preserve">Aim 2: Define action sequences </w:t>
       </w:r>
-      <w:commentRangeStart w:id="136"/>
-      <w:commentRangeEnd w:id="136"/>
+      <w:commentRangeStart w:id="147"/>
+      <w:commentRangeEnd w:id="147"/>
       <w:r>
         <w:rPr>
           <w:rStyle w:val="CommentReference"/>
@@ -1452,7 +1524,7 @@
           <w:bCs/>
           <w:u w:val="single"/>
         </w:rPr>
-        <w:commentReference w:id="136"/>
+        <w:commentReference w:id="147"/>
       </w:r>
       <w:r>
         <w:rPr>
@@ -1484,27 +1556,27 @@
     <w:p>
       <w:pPr>
         <w:jc w:val="both"/>
-        <w:pPrChange w:id="137" w:author="Chen Li" w:date="2020-09-03T01:06:00Z">
-          <w:pPr/>
-        </w:pPrChange>
-      </w:pPr>
-    </w:p>
-    <w:p>
-      <w:pPr>
-        <w:jc w:val="both"/>
-        <w:pPrChange w:id="138" w:author="Chen Li" w:date="2020-09-03T01:06:00Z">
+        <w:pPrChange w:id="148" w:author="Chen Li" w:date="2020-09-03T01:06:00Z">
+          <w:pPr/>
+        </w:pPrChange>
+      </w:pPr>
+    </w:p>
+    <w:p>
+      <w:pPr>
+        <w:jc w:val="both"/>
+        <w:pPrChange w:id="149" w:author="Chen Li" w:date="2020-09-03T01:06:00Z">
           <w:pPr/>
         </w:pPrChange>
       </w:pPr>
       <w:r>
         <w:t xml:space="preserve">Once an object is detected on the web, the spider navigates toward the object. </w:t>
       </w:r>
-      <w:del w:id="139" w:author="Chen Li" w:date="2020-09-03T01:37:00Z">
+      <w:del w:id="150" w:author="Chen Li" w:date="2020-09-03T01:37:00Z">
         <w:r>
           <w:delText xml:space="preserve">Since </w:delText>
         </w:r>
       </w:del>
-      <w:ins w:id="140" w:author="Chen Li" w:date="2020-09-03T01:37:00Z">
+      <w:ins w:id="151" w:author="Chen Li" w:date="2020-09-03T01:37:00Z">
         <w:r>
           <w:t xml:space="preserve">Because </w:t>
         </w:r>
@@ -1512,17 +1584,17 @@
       <w:r>
         <w:t xml:space="preserve">the web and its legs are not within the visual field of its eyes, a spider must perform this action blindly on the web. This is not a trivial task, </w:t>
       </w:r>
-      <w:del w:id="141" w:author="Chen Li" w:date="2020-09-03T01:37:00Z">
+      <w:del w:id="152" w:author="Chen Li" w:date="2020-09-03T01:37:00Z">
         <w:r>
           <w:delText xml:space="preserve">since </w:delText>
         </w:r>
       </w:del>
-      <w:ins w:id="142" w:author="Chen Li" w:date="2020-09-03T01:37:00Z">
+      <w:ins w:id="153" w:author="Chen Li" w:date="2020-09-03T01:37:00Z">
         <w:r>
           <w:t xml:space="preserve">because </w:t>
         </w:r>
       </w:ins>
-      <w:del w:id="143" w:author="Chen Li" w:date="2020-09-03T01:37:00Z">
+      <w:del w:id="154" w:author="Chen Li" w:date="2020-09-03T01:37:00Z">
         <w:r>
           <w:delText xml:space="preserve">the geometry of the </w:delText>
         </w:r>
@@ -1530,7 +1602,7 @@
       <w:r>
         <w:t xml:space="preserve">web </w:t>
       </w:r>
-      <w:ins w:id="144" w:author="Chen Li" w:date="2020-09-03T01:37:00Z">
+      <w:ins w:id="155" w:author="Chen Li" w:date="2020-09-03T01:37:00Z">
         <w:r>
           <w:t xml:space="preserve">geometry </w:t>
         </w:r>
@@ -1538,12 +1610,12 @@
       <w:r>
         <w:t xml:space="preserve">places </w:t>
       </w:r>
-      <w:ins w:id="145" w:author="Chen Li" w:date="2020-09-03T01:37:00Z">
+      <w:ins w:id="156" w:author="Chen Li" w:date="2020-09-03T01:37:00Z">
         <w:r>
           <w:t xml:space="preserve">constraints </w:t>
         </w:r>
       </w:ins>
-      <w:del w:id="146" w:author="Chen Li" w:date="2020-09-03T01:37:00Z">
+      <w:del w:id="157" w:author="Chen Li" w:date="2020-09-03T01:37:00Z">
         <w:r>
           <w:delText xml:space="preserve">a limit </w:delText>
         </w:r>
@@ -1559,7 +1631,7 @@
       <w:r>
         <w:t xml:space="preserve"> lab has already established an experimental setup for tracking limb-movement of a spider while it builds </w:t>
       </w:r>
-      <w:ins w:id="147" w:author="Chen Li" w:date="2020-09-03T01:39:00Z">
+      <w:ins w:id="158" w:author="Chen Li" w:date="2020-09-03T01:39:00Z">
         <w:r>
           <w:t xml:space="preserve">and navigates </w:t>
         </w:r>
@@ -1567,27 +1639,27 @@
       <w:r>
         <w:t xml:space="preserve">a web. </w:t>
       </w:r>
-      <w:del w:id="148" w:author="Chen Li" w:date="2020-09-03T01:39:00Z">
+      <w:del w:id="159" w:author="Chen Li" w:date="2020-09-03T01:39:00Z">
         <w:r>
           <w:delText xml:space="preserve">This </w:delText>
         </w:r>
       </w:del>
-      <w:del w:id="149" w:author="Chen Li" w:date="2020-09-03T01:38:00Z">
+      <w:del w:id="160" w:author="Chen Li" w:date="2020-09-03T01:38:00Z">
         <w:r>
           <w:delText xml:space="preserve">same </w:delText>
         </w:r>
       </w:del>
-      <w:del w:id="150" w:author="Chen Li" w:date="2020-09-03T01:39:00Z">
+      <w:del w:id="161" w:author="Chen Li" w:date="2020-09-03T01:39:00Z">
         <w:r>
           <w:delText xml:space="preserve">experimental setup will be used to track limb movement when the spider navigates a web. </w:delText>
         </w:r>
       </w:del>
-      <w:ins w:id="151" w:author="Chen Li" w:date="2020-09-03T01:38:00Z">
+      <w:ins w:id="162" w:author="Chen Li" w:date="2020-09-03T01:38:00Z">
         <w:r>
           <w:t xml:space="preserve">We will add cameras </w:t>
         </w:r>
       </w:ins>
-      <w:del w:id="152" w:author="Chen Li" w:date="2020-09-03T01:39:00Z">
+      <w:del w:id="163" w:author="Chen Li" w:date="2020-09-03T01:39:00Z">
         <w:r>
           <w:delText xml:space="preserve">The current setup only has one field of view, so additional cameras will be added </w:delText>
         </w:r>
@@ -1595,7 +1667,7 @@
       <w:r>
         <w:t>to track the limbs</w:t>
       </w:r>
-      <w:ins w:id="153" w:author="Chen Li" w:date="2020-09-03T01:39:00Z">
+      <w:ins w:id="164" w:author="Chen Li" w:date="2020-09-03T01:39:00Z">
         <w:r>
           <w:t xml:space="preserve"> and determine their placement on the web</w:t>
         </w:r>
@@ -1603,12 +1675,12 @@
       <w:r>
         <w:t xml:space="preserve"> in three</w:t>
       </w:r>
-      <w:del w:id="154" w:author="Chen Li" w:date="2020-09-03T01:40:00Z">
+      <w:del w:id="165" w:author="Chen Li" w:date="2020-09-03T01:40:00Z">
         <w:r>
           <w:delText>-</w:delText>
         </w:r>
       </w:del>
-      <w:ins w:id="155" w:author="Chen Li" w:date="2020-09-03T01:40:00Z">
+      <w:ins w:id="166" w:author="Chen Li" w:date="2020-09-03T01:40:00Z">
         <w:r>
           <w:t xml:space="preserve"> </w:t>
         </w:r>
@@ -1620,15 +1692,15 @@
     <w:p>
       <w:pPr>
         <w:jc w:val="both"/>
-        <w:pPrChange w:id="156" w:author="Chen Li" w:date="2020-09-03T01:06:00Z">
-          <w:pPr/>
-        </w:pPrChange>
-      </w:pPr>
-    </w:p>
-    <w:p>
-      <w:pPr>
-        <w:jc w:val="both"/>
-        <w:pPrChange w:id="157" w:author="Chen Li" w:date="2020-09-03T01:06:00Z">
+        <w:pPrChange w:id="167" w:author="Chen Li" w:date="2020-09-03T01:06:00Z">
+          <w:pPr/>
+        </w:pPrChange>
+      </w:pPr>
+    </w:p>
+    <w:p>
+      <w:pPr>
+        <w:jc w:val="both"/>
+        <w:pPrChange w:id="168" w:author="Chen Li" w:date="2020-09-03T01:06:00Z">
           <w:pPr/>
         </w:pPrChange>
       </w:pPr>
@@ -1649,30 +1721,30 @@
       <w:r>
         <w:t xml:space="preserve"> lab has used limb-tracking to define web-building </w:t>
       </w:r>
-      <w:commentRangeStart w:id="158"/>
+      <w:commentRangeStart w:id="169"/>
       <w:r>
         <w:t>action sequences</w:t>
       </w:r>
-      <w:commentRangeEnd w:id="158"/>
-      <w:r>
-        <w:rPr>
-          <w:rStyle w:val="CommentReference"/>
-        </w:rPr>
-        <w:commentReference w:id="158"/>
+      <w:commentRangeEnd w:id="169"/>
+      <w:r>
+        <w:rPr>
+          <w:rStyle w:val="CommentReference"/>
+        </w:rPr>
+        <w:commentReference w:id="169"/>
       </w:r>
       <w:r>
         <w:t xml:space="preserve">. Several of these action sequences are performed for navigating during web construction. Once the limbs are tracked in three-dimensions, </w:t>
       </w:r>
-      <w:commentRangeStart w:id="159"/>
+      <w:commentRangeStart w:id="170"/>
       <w:r>
         <w:t xml:space="preserve">current ethological analysis </w:t>
       </w:r>
-      <w:commentRangeEnd w:id="159"/>
-      <w:r>
-        <w:rPr>
-          <w:rStyle w:val="CommentReference"/>
-        </w:rPr>
-        <w:commentReference w:id="159"/>
+      <w:commentRangeEnd w:id="170"/>
+      <w:r>
+        <w:rPr>
+          <w:rStyle w:val="CommentReference"/>
+        </w:rPr>
+        <w:commentReference w:id="170"/>
       </w:r>
       <w:r>
         <w:t xml:space="preserve">used for defining web-building behavior will be applied to this </w:t>
@@ -1680,31 +1752,31 @@
       <w:r>
         <w:t xml:space="preserve">experiment to define </w:t>
       </w:r>
-      <w:commentRangeStart w:id="160"/>
+      <w:commentRangeStart w:id="171"/>
       <w:r>
         <w:t xml:space="preserve">common action sequences </w:t>
       </w:r>
-      <w:commentRangeEnd w:id="160"/>
-      <w:r>
-        <w:rPr>
-          <w:rStyle w:val="CommentReference"/>
-        </w:rPr>
-        <w:commentReference w:id="160"/>
+      <w:commentRangeEnd w:id="171"/>
+      <w:r>
+        <w:rPr>
+          <w:rStyle w:val="CommentReference"/>
+        </w:rPr>
+        <w:commentReference w:id="171"/>
       </w:r>
       <w:r>
         <w:t>performed by the spider while localizing</w:t>
       </w:r>
-      <w:del w:id="161" w:author="Chen Li" w:date="2020-09-03T01:42:00Z">
+      <w:del w:id="172" w:author="Chen Li" w:date="2020-09-03T01:42:00Z">
         <w:r>
           <w:delText>,</w:delText>
         </w:r>
       </w:del>
-      <w:ins w:id="162" w:author="Chen Li" w:date="2020-09-03T01:42:00Z">
+      <w:ins w:id="173" w:author="Chen Li" w:date="2020-09-03T01:42:00Z">
         <w:r>
           <w:t xml:space="preserve"> an object </w:t>
         </w:r>
       </w:ins>
-      <w:del w:id="163" w:author="Chen Li" w:date="2020-09-03T01:42:00Z">
+      <w:del w:id="174" w:author="Chen Li" w:date="2020-09-03T01:42:00Z">
         <w:r>
           <w:delText xml:space="preserve"> </w:delText>
         </w:r>
@@ -1716,12 +1788,12 @@
         <w:lastRenderedPageBreak/>
         <w:t xml:space="preserve">navigating toward </w:t>
       </w:r>
-      <w:del w:id="164" w:author="Chen Li" w:date="2020-09-03T01:42:00Z">
+      <w:del w:id="175" w:author="Chen Li" w:date="2020-09-03T01:42:00Z">
         <w:r>
           <w:delText>a goal</w:delText>
         </w:r>
       </w:del>
-      <w:ins w:id="165" w:author="Chen Li" w:date="2020-09-03T01:42:00Z">
+      <w:ins w:id="176" w:author="Chen Li" w:date="2020-09-03T01:42:00Z">
         <w:r>
           <w:t>it</w:t>
         </w:r>
@@ -1729,12 +1801,12 @@
       <w:r>
         <w:t xml:space="preserve">. </w:t>
       </w:r>
-      <w:del w:id="166" w:author="Chen Li" w:date="2020-09-03T01:43:00Z">
+      <w:del w:id="177" w:author="Chen Li" w:date="2020-09-03T01:43:00Z">
         <w:r>
           <w:delText xml:space="preserve">Since </w:delText>
         </w:r>
       </w:del>
-      <w:ins w:id="167" w:author="Chen Li" w:date="2020-09-03T01:43:00Z">
+      <w:ins w:id="178" w:author="Chen Li" w:date="2020-09-03T01:43:00Z">
         <w:r>
           <w:t xml:space="preserve">Because </w:t>
         </w:r>
@@ -1746,7 +1818,7 @@
         <w:rPr>
           <w:b/>
           <w:bCs/>
-          <w:rPrChange w:id="168" w:author="Chen Li" w:date="2020-09-03T01:43:00Z">
+          <w:rPrChange w:id="179" w:author="Chen Li" w:date="2020-09-03T01:43:00Z">
             <w:rPr/>
           </w:rPrChange>
         </w:rPr>
@@ -1755,7 +1827,7 @@
       <w:r>
         <w:t xml:space="preserve">) will </w:t>
       </w:r>
-      <w:del w:id="169" w:author="Chen Li" w:date="2020-09-03T01:44:00Z">
+      <w:del w:id="180" w:author="Chen Li" w:date="2020-09-03T01:44:00Z">
         <w:r>
           <w:delText xml:space="preserve">also </w:delText>
         </w:r>
@@ -1763,8 +1835,8 @@
       <w:r>
         <w:t xml:space="preserve">provide </w:t>
       </w:r>
-      <w:commentRangeStart w:id="170"/>
-      <w:del w:id="171" w:author="Chen Li" w:date="2020-09-03T01:44:00Z">
+      <w:commentRangeStart w:id="181"/>
+      <w:del w:id="182" w:author="Chen Li" w:date="2020-09-03T01:44:00Z">
         <w:r>
           <w:delText xml:space="preserve">us with </w:delText>
         </w:r>
@@ -1772,12 +1844,12 @@
       <w:r>
         <w:t xml:space="preserve">a map </w:t>
       </w:r>
-      <w:commentRangeEnd w:id="170"/>
-      <w:r>
-        <w:rPr>
-          <w:rStyle w:val="CommentReference"/>
-        </w:rPr>
-        <w:commentReference w:id="170"/>
+      <w:commentRangeEnd w:id="181"/>
+      <w:r>
+        <w:rPr>
+          <w:rStyle w:val="CommentReference"/>
+        </w:rPr>
+        <w:commentReference w:id="181"/>
       </w:r>
       <w:r>
         <w:t>of the sensory field.</w:t>
@@ -1786,22 +1858,22 @@
     <w:p>
       <w:pPr>
         <w:jc w:val="both"/>
-        <w:pPrChange w:id="172" w:author="Chen Li" w:date="2020-09-03T01:06:00Z">
-          <w:pPr/>
-        </w:pPrChange>
-      </w:pPr>
-    </w:p>
-    <w:p>
-      <w:pPr>
-        <w:jc w:val="both"/>
-        <w:pPrChange w:id="173" w:author="Chen Li" w:date="2020-09-03T01:06:00Z">
+        <w:pPrChange w:id="183" w:author="Chen Li" w:date="2020-09-03T01:06:00Z">
+          <w:pPr/>
+        </w:pPrChange>
+      </w:pPr>
+    </w:p>
+    <w:p>
+      <w:pPr>
+        <w:jc w:val="both"/>
+        <w:pPrChange w:id="184" w:author="Chen Li" w:date="2020-09-03T01:06:00Z">
           <w:pPr/>
         </w:pPrChange>
       </w:pPr>
       <w:r>
         <w:t>We expect that the spider will alter its posture to maximize sensory gain</w:t>
       </w:r>
-      <w:del w:id="174" w:author="Chen Li" w:date="2020-09-03T01:45:00Z">
+      <w:del w:id="185" w:author="Chen Li" w:date="2020-09-03T01:45:00Z">
         <w:r>
           <w:delText>,</w:delText>
         </w:r>
@@ -1809,21 +1881,21 @@
       <w:r>
         <w:t xml:space="preserve"> and then execute action sequences that enable it to efficiently navigate toward prey on the web. Spiders are able to perform these actions even when the web has been altered due to damage. By damaging the web at </w:t>
       </w:r>
-      <w:commentRangeStart w:id="175"/>
+      <w:commentRangeStart w:id="186"/>
       <w:r>
         <w:t xml:space="preserve">specific </w:t>
       </w:r>
-      <w:commentRangeEnd w:id="175"/>
-      <w:r>
-        <w:rPr>
-          <w:rStyle w:val="CommentReference"/>
-        </w:rPr>
-        <w:commentReference w:id="175"/>
+      <w:commentRangeEnd w:id="186"/>
+      <w:r>
+        <w:rPr>
+          <w:rStyle w:val="CommentReference"/>
+        </w:rPr>
+        <w:commentReference w:id="186"/>
       </w:r>
       <w:r>
         <w:t>locations, we will test how the spider can update its knowledge of the sensory field</w:t>
       </w:r>
-      <w:del w:id="176" w:author="Chen Li" w:date="2020-09-03T01:45:00Z">
+      <w:del w:id="187" w:author="Chen Li" w:date="2020-09-03T01:45:00Z">
         <w:r>
           <w:delText>,</w:delText>
         </w:r>
@@ -1835,7 +1907,7 @@
     <w:p>
       <w:pPr>
         <w:jc w:val="both"/>
-        <w:pPrChange w:id="177" w:author="Chen Li" w:date="2020-09-03T01:06:00Z">
+        <w:pPrChange w:id="188" w:author="Chen Li" w:date="2020-09-03T01:06:00Z">
           <w:pPr/>
         </w:pPrChange>
       </w:pPr>
@@ -1848,12 +1920,12 @@
           <w:bCs/>
           <w:u w:val="single"/>
         </w:rPr>
-        <w:pPrChange w:id="178" w:author="Chen Li" w:date="2020-09-03T01:06:00Z">
-          <w:pPr/>
-        </w:pPrChange>
-      </w:pPr>
-      <w:commentRangeStart w:id="179"/>
-      <w:commentRangeStart w:id="180"/>
+        <w:pPrChange w:id="189" w:author="Chen Li" w:date="2020-09-03T01:06:00Z">
+          <w:pPr/>
+        </w:pPrChange>
+      </w:pPr>
+      <w:commentRangeStart w:id="190"/>
+      <w:commentRangeStart w:id="191"/>
       <w:r>
         <w:rPr>
           <w:b/>
@@ -1862,7 +1934,7 @@
         </w:rPr>
         <w:t>Aim 3</w:t>
       </w:r>
-      <w:commentRangeEnd w:id="179"/>
+      <w:commentRangeEnd w:id="190"/>
       <w:r>
         <w:rPr>
           <w:rStyle w:val="CommentReference"/>
@@ -1870,7 +1942,7 @@
           <w:bCs/>
           <w:u w:val="single"/>
         </w:rPr>
-        <w:commentReference w:id="179"/>
+        <w:commentReference w:id="190"/>
       </w:r>
       <w:r>
         <w:rPr>
@@ -1880,38 +1952,38 @@
         </w:rPr>
         <w:t>: Define physical constraints of limb movement and choice. (Li)</w:t>
       </w:r>
-      <w:commentRangeEnd w:id="180"/>
-      <w:r>
-        <w:rPr>
-          <w:rStyle w:val="CommentReference"/>
-        </w:rPr>
-        <w:commentReference w:id="180"/>
-      </w:r>
-    </w:p>
-    <w:p>
-      <w:pPr>
-        <w:jc w:val="both"/>
-        <w:pPrChange w:id="181" w:author="Chen Li" w:date="2020-09-03T01:06:00Z">
-          <w:pPr/>
-        </w:pPrChange>
-      </w:pPr>
-    </w:p>
-    <w:p>
-      <w:pPr>
-        <w:jc w:val="both"/>
-        <w:pPrChange w:id="182" w:author="Chen Li" w:date="2020-09-03T01:06:00Z">
+      <w:commentRangeEnd w:id="191"/>
+      <w:r>
+        <w:rPr>
+          <w:rStyle w:val="CommentReference"/>
+        </w:rPr>
+        <w:commentReference w:id="191"/>
+      </w:r>
+    </w:p>
+    <w:p>
+      <w:pPr>
+        <w:jc w:val="both"/>
+        <w:pPrChange w:id="192" w:author="Chen Li" w:date="2020-09-03T01:06:00Z">
+          <w:pPr/>
+        </w:pPrChange>
+      </w:pPr>
+    </w:p>
+    <w:p>
+      <w:pPr>
+        <w:jc w:val="both"/>
+        <w:pPrChange w:id="193" w:author="Chen Li" w:date="2020-09-03T01:06:00Z">
           <w:pPr/>
         </w:pPrChange>
       </w:pPr>
       <w:r>
         <w:t xml:space="preserve">The legs </w:t>
       </w:r>
-      <w:del w:id="183" w:author="Chen Li" w:date="2020-09-03T01:46:00Z">
+      <w:del w:id="194" w:author="Chen Li" w:date="2020-09-03T01:46:00Z">
         <w:r>
           <w:delText xml:space="preserve">are </w:delText>
         </w:r>
       </w:del>
-      <w:ins w:id="184" w:author="Chen Li" w:date="2020-09-03T01:46:00Z">
+      <w:ins w:id="195" w:author="Chen Li" w:date="2020-09-03T01:46:00Z">
         <w:r>
           <w:t xml:space="preserve">gather </w:t>
         </w:r>
@@ -1919,7 +1991,7 @@
       <w:r>
         <w:t xml:space="preserve">the primary sensory input and </w:t>
       </w:r>
-      <w:ins w:id="185" w:author="Chen Li" w:date="2020-09-03T01:46:00Z">
+      <w:ins w:id="196" w:author="Chen Li" w:date="2020-09-03T01:46:00Z">
         <w:r>
           <w:t xml:space="preserve">generate </w:t>
         </w:r>
@@ -1930,12 +2002,12 @@
       <w:r>
         <w:t>By measur</w:t>
       </w:r>
-      <w:ins w:id="186" w:author="Chen Li" w:date="2020-09-03T01:46:00Z">
+      <w:ins w:id="197" w:author="Chen Li" w:date="2020-09-03T01:46:00Z">
         <w:r>
           <w:t>ing</w:t>
         </w:r>
       </w:ins>
-      <w:del w:id="187" w:author="Chen Li" w:date="2020-09-03T01:46:00Z">
+      <w:del w:id="198" w:author="Chen Li" w:date="2020-09-03T01:46:00Z">
         <w:r>
           <w:delText>e</w:delText>
         </w:r>
@@ -1955,7 +2027,7 @@
     <w:p>
       <w:pPr>
         <w:jc w:val="both"/>
-        <w:pPrChange w:id="188" w:author="Chen Li" w:date="2020-09-03T01:06:00Z">
+        <w:pPrChange w:id="199" w:author="Chen Li" w:date="2020-09-03T01:06:00Z">
           <w:pPr/>
         </w:pPrChange>
       </w:pPr>
@@ -1968,11 +2040,11 @@
           <w:bCs/>
           <w:u w:val="single"/>
         </w:rPr>
-        <w:pPrChange w:id="189" w:author="Chen Li" w:date="2020-09-03T01:06:00Z">
-          <w:pPr/>
-        </w:pPrChange>
-      </w:pPr>
-      <w:commentRangeStart w:id="190"/>
+        <w:pPrChange w:id="200" w:author="Chen Li" w:date="2020-09-03T01:06:00Z">
+          <w:pPr/>
+        </w:pPrChange>
+      </w:pPr>
+      <w:commentRangeStart w:id="201"/>
       <w:r>
         <w:rPr>
           <w:b/>
@@ -1981,38 +2053,38 @@
         </w:rPr>
         <w:t>Expected Impact</w:t>
       </w:r>
-      <w:commentRangeEnd w:id="190"/>
-      <w:r>
-        <w:rPr>
-          <w:rStyle w:val="CommentReference"/>
-        </w:rPr>
-        <w:commentReference w:id="190"/>
-      </w:r>
-    </w:p>
-    <w:p>
-      <w:pPr>
-        <w:jc w:val="both"/>
-        <w:pPrChange w:id="191" w:author="Chen Li" w:date="2020-09-03T01:06:00Z">
-          <w:pPr/>
-        </w:pPrChange>
-      </w:pPr>
-    </w:p>
-    <w:p>
-      <w:pPr>
-        <w:jc w:val="both"/>
-        <w:pPrChange w:id="192" w:author="Chen Li" w:date="2020-09-03T01:06:00Z">
+      <w:commentRangeEnd w:id="201"/>
+      <w:r>
+        <w:rPr>
+          <w:rStyle w:val="CommentReference"/>
+        </w:rPr>
+        <w:commentReference w:id="201"/>
+      </w:r>
+    </w:p>
+    <w:p>
+      <w:pPr>
+        <w:jc w:val="both"/>
+        <w:pPrChange w:id="202" w:author="Chen Li" w:date="2020-09-03T01:06:00Z">
+          <w:pPr/>
+        </w:pPrChange>
+      </w:pPr>
+    </w:p>
+    <w:p>
+      <w:pPr>
+        <w:jc w:val="both"/>
+        <w:pPrChange w:id="203" w:author="Chen Li" w:date="2020-09-03T01:06:00Z">
           <w:pPr/>
         </w:pPrChange>
       </w:pPr>
       <w:r>
         <w:t xml:space="preserve">Many organisms such as bats and snakes localize prey using vibrations sensed in different </w:t>
       </w:r>
-      <w:del w:id="193" w:author="Chen Li" w:date="2020-09-03T01:49:00Z">
+      <w:del w:id="204" w:author="Chen Li" w:date="2020-09-03T01:49:00Z">
         <w:r>
           <w:delText xml:space="preserve">substrates </w:delText>
         </w:r>
       </w:del>
-      <w:ins w:id="194" w:author="Chen Li" w:date="2020-09-03T01:49:00Z">
+      <w:ins w:id="205" w:author="Chen Li" w:date="2020-09-03T01:49:00Z">
         <w:r>
           <w:t xml:space="preserve">environment </w:t>
         </w:r>
@@ -2020,12 +2092,12 @@
       <w:r>
         <w:t xml:space="preserve">such as the air and </w:t>
       </w:r>
-      <w:del w:id="195" w:author="Chen Li" w:date="2020-09-03T01:47:00Z">
+      <w:del w:id="206" w:author="Chen Li" w:date="2020-09-03T01:47:00Z">
         <w:r>
           <w:delText>terrain</w:delText>
         </w:r>
       </w:del>
-      <w:ins w:id="196" w:author="Chen Li" w:date="2020-09-03T01:47:00Z">
+      <w:ins w:id="207" w:author="Chen Li" w:date="2020-09-03T01:47:00Z">
         <w:r>
           <w:t>ground</w:t>
         </w:r>
@@ -2036,12 +2108,12 @@
       <w:r>
         <w:t xml:space="preserve">However, these behaviors require the use of a complex and separate set of sensory organs and body movements. With the spider, we have a constrained system where almost all sensory input and behavioral output are executed by the legs, </w:t>
       </w:r>
-      <w:del w:id="197" w:author="Chen Li" w:date="2020-09-03T01:49:00Z">
+      <w:del w:id="208" w:author="Chen Li" w:date="2020-09-03T01:49:00Z">
         <w:r>
           <w:delText xml:space="preserve">that </w:delText>
         </w:r>
       </w:del>
-      <w:ins w:id="198" w:author="Chen Li" w:date="2020-09-03T01:49:00Z">
+      <w:ins w:id="209" w:author="Chen Li" w:date="2020-09-03T01:49:00Z">
         <w:r>
           <w:t xml:space="preserve">which </w:t>
         </w:r>
@@ -2053,7 +2125,7 @@
     <w:p>
       <w:pPr>
         <w:jc w:val="both"/>
-        <w:pPrChange w:id="199" w:author="Chen Li" w:date="2020-09-03T01:06:00Z">
+        <w:pPrChange w:id="210" w:author="Chen Li" w:date="2020-09-03T01:06:00Z">
           <w:pPr/>
         </w:pPrChange>
       </w:pPr>
@@ -2066,11 +2138,11 @@
           <w:bCs/>
           <w:u w:val="single"/>
         </w:rPr>
-        <w:pPrChange w:id="200" w:author="Chen Li" w:date="2020-09-03T01:06:00Z">
-          <w:pPr/>
-        </w:pPrChange>
-      </w:pPr>
-      <w:ins w:id="201" w:author="Chen Li" w:date="2020-09-03T01:07:00Z">
+        <w:pPrChange w:id="211" w:author="Chen Li" w:date="2020-09-03T01:06:00Z">
+          <w:pPr/>
+        </w:pPrChange>
+      </w:pPr>
+      <w:ins w:id="212" w:author="Chen Li" w:date="2020-09-03T01:07:00Z">
         <w:r>
           <w:rPr>
             <w:b/>
@@ -2100,15 +2172,15 @@
     <w:p>
       <w:pPr>
         <w:jc w:val="both"/>
-        <w:pPrChange w:id="202" w:author="Chen Li" w:date="2020-09-03T01:06:00Z">
-          <w:pPr/>
-        </w:pPrChange>
-      </w:pPr>
-    </w:p>
-    <w:p>
-      <w:pPr>
-        <w:jc w:val="both"/>
-        <w:pPrChange w:id="203" w:author="Chen Li" w:date="2020-09-03T01:06:00Z">
+        <w:pPrChange w:id="213" w:author="Chen Li" w:date="2020-09-03T01:06:00Z">
+          <w:pPr/>
+        </w:pPrChange>
+      </w:pPr>
+    </w:p>
+    <w:p>
+      <w:pPr>
+        <w:jc w:val="both"/>
+        <w:pPrChange w:id="214" w:author="Chen Li" w:date="2020-09-03T01:06:00Z">
           <w:pPr/>
         </w:pPrChange>
       </w:pPr>
@@ -2135,12 +2207,12 @@
       <w:r>
         <w:t xml:space="preserve">funds research that uncovers biomechanical </w:t>
       </w:r>
-      <w:del w:id="204" w:author="Chen Li" w:date="2020-09-03T01:51:00Z">
+      <w:del w:id="215" w:author="Chen Li" w:date="2020-09-03T01:51:00Z">
         <w:r>
           <w:delText>mechansims</w:delText>
         </w:r>
       </w:del>
-      <w:ins w:id="205" w:author="Chen Li" w:date="2020-09-03T01:51:00Z">
+      <w:ins w:id="216" w:author="Chen Li" w:date="2020-09-03T01:51:00Z">
         <w:r>
           <w:t>mechanisms</w:t>
         </w:r>
@@ -2148,7 +2220,7 @@
       <w:r>
         <w:t xml:space="preserve"> that operate at the whole-organism level. The Behavioral Systems Cluster supports animal behavior research devoted to uncovering fundamental principles of animal behavior. The proposed research program is ideally suited for both</w:t>
       </w:r>
-      <w:del w:id="206" w:author="Chen Li" w:date="2020-09-03T01:51:00Z">
+      <w:del w:id="217" w:author="Chen Li" w:date="2020-09-03T01:51:00Z">
         <w:r>
           <w:delText xml:space="preserve"> of these funding sources within NSF</w:delText>
         </w:r>
@@ -2159,16 +2231,16 @@
       <w:r>
         <w:t xml:space="preserve">sensory </w:t>
       </w:r>
-      <w:commentRangeStart w:id="207"/>
+      <w:commentRangeStart w:id="218"/>
       <w:r>
         <w:t>integration</w:t>
       </w:r>
-      <w:commentRangeEnd w:id="207"/>
-      <w:r>
-        <w:rPr>
-          <w:rStyle w:val="CommentReference"/>
-        </w:rPr>
-        <w:commentReference w:id="207"/>
+      <w:commentRangeEnd w:id="218"/>
+      <w:r>
+        <w:rPr>
+          <w:rStyle w:val="CommentReference"/>
+        </w:rPr>
+        <w:commentReference w:id="218"/>
       </w:r>
       <w:r>
         <w:t>. The integrative approach used in the proposed research program is well within the scope of the goals of this funding source.</w:t>
@@ -2618,7 +2690,7 @@
       </w:r>
     </w:p>
   </w:comment>
-  <w:comment w:id="120" w:author="Chen Li" w:date="2020-09-03T01:33:00Z" w:initials="CL">
+  <w:comment w:id="131" w:author="Chen Li" w:date="2020-09-03T01:33:00Z" w:initials="CL">
     <w:p>
       <w:pPr>
         <w:pStyle w:val="CommentText"/>
@@ -2634,7 +2706,7 @@
       </w:r>
     </w:p>
   </w:comment>
-  <w:comment w:id="129" w:author="Chen Li" w:date="2020-09-03T01:34:00Z" w:initials="CL">
+  <w:comment w:id="140" w:author="Chen Li" w:date="2020-09-03T01:34:00Z" w:initials="CL">
     <w:p>
       <w:pPr>
         <w:pStyle w:val="CommentText"/>
@@ -2650,7 +2722,7 @@
       </w:r>
     </w:p>
   </w:comment>
-  <w:comment w:id="136" w:author="Chen Li" w:date="2020-03-26T01:54:00Z" w:initials="CL">
+  <w:comment w:id="147" w:author="Chen Li" w:date="2020-03-26T01:54:00Z" w:initials="CL">
     <w:p>
       <w:pPr>
         <w:pStyle w:val="CommentText"/>
@@ -2666,7 +2738,7 @@
       </w:r>
     </w:p>
   </w:comment>
-  <w:comment w:id="158" w:author="Chen Li" w:date="2020-09-03T01:42:00Z" w:initials="CL">
+  <w:comment w:id="169" w:author="Chen Li" w:date="2020-09-03T01:42:00Z" w:initials="CL">
     <w:p>
       <w:pPr>
         <w:pStyle w:val="CommentText"/>
@@ -2690,7 +2762,7 @@
       </w:r>
     </w:p>
   </w:comment>
-  <w:comment w:id="159" w:author="Chen Li" w:date="2020-09-03T01:43:00Z" w:initials="CL">
+  <w:comment w:id="170" w:author="Chen Li" w:date="2020-09-03T01:43:00Z" w:initials="CL">
     <w:p>
       <w:pPr>
         <w:pStyle w:val="CommentText"/>
@@ -2714,7 +2786,7 @@
       </w:r>
     </w:p>
   </w:comment>
-  <w:comment w:id="160" w:author="Chen Li" w:date="2020-09-03T01:43:00Z" w:initials="CL">
+  <w:comment w:id="171" w:author="Chen Li" w:date="2020-09-03T01:43:00Z" w:initials="CL">
     <w:p>
       <w:pPr>
         <w:pStyle w:val="CommentText"/>
@@ -2738,7 +2810,7 @@
       </w:r>
     </w:p>
   </w:comment>
-  <w:comment w:id="170" w:author="Chen Li" w:date="2020-09-03T01:44:00Z" w:initials="CL">
+  <w:comment w:id="181" w:author="Chen Li" w:date="2020-09-03T01:44:00Z" w:initials="CL">
     <w:p>
       <w:pPr>
         <w:pStyle w:val="CommentText"/>
@@ -2754,7 +2826,7 @@
       </w:r>
     </w:p>
   </w:comment>
-  <w:comment w:id="175" w:author="Chen Li" w:date="2020-09-03T01:45:00Z" w:initials="CL">
+  <w:comment w:id="186" w:author="Chen Li" w:date="2020-09-03T01:45:00Z" w:initials="CL">
     <w:p>
       <w:pPr>
         <w:pStyle w:val="CommentText"/>
@@ -2770,7 +2842,7 @@
       </w:r>
     </w:p>
   </w:comment>
-  <w:comment w:id="179" w:author="Chen Li" w:date="2020-03-27T01:17:00Z" w:initials="CL">
+  <w:comment w:id="190" w:author="Chen Li" w:date="2020-03-27T01:17:00Z" w:initials="CL">
     <w:p>
       <w:pPr>
         <w:pStyle w:val="CommentText"/>
@@ -2847,7 +2919,7 @@
       </w:r>
     </w:p>
   </w:comment>
-  <w:comment w:id="180" w:author="Chen Li" w:date="2020-09-03T01:47:00Z" w:initials="CL">
+  <w:comment w:id="191" w:author="Chen Li" w:date="2020-09-03T01:47:00Z" w:initials="CL">
     <w:p>
       <w:pPr>
         <w:pStyle w:val="CommentText"/>
@@ -2863,7 +2935,7 @@
       </w:r>
     </w:p>
   </w:comment>
-  <w:comment w:id="190" w:author="Chen Li" w:date="2020-09-03T01:49:00Z" w:initials="CL">
+  <w:comment w:id="201" w:author="Chen Li" w:date="2020-09-03T01:49:00Z" w:initials="CL">
     <w:p>
       <w:pPr>
         <w:pStyle w:val="CommentText"/>
@@ -2892,7 +2964,7 @@
       </w:r>
     </w:p>
   </w:comment>
-  <w:comment w:id="207" w:author="Chen Li" w:date="2020-09-03T01:52:00Z" w:initials="CL">
+  <w:comment w:id="218" w:author="Chen Li" w:date="2020-09-03T01:52:00Z" w:initials="CL">
     <w:p>
       <w:pPr>
         <w:pStyle w:val="CommentText"/>
@@ -3035,7 +3107,7 @@
 
 <file path=word/footer1.xml><?xml version="1.0" encoding="utf-8"?>
 <w:ftr xmlns:wpc="http://schemas.microsoft.com/office/word/2010/wordprocessingCanvas" xmlns:cx="http://schemas.microsoft.com/office/drawing/2014/chartex" xmlns:cx1="http://schemas.microsoft.com/office/drawing/2015/9/8/chartex" xmlns:cx2="http://schemas.microsoft.com/office/drawing/2015/10/21/chartex" xmlns:cx3="http://schemas.microsoft.com/office/drawing/2016/5/9/chartex" xmlns:cx4="http://schemas.microsoft.com/office/drawing/2016/5/10/chartex" xmlns:cx5="http://schemas.microsoft.com/office/drawing/2016/5/11/chartex" xmlns:cx6="http://schemas.microsoft.com/office/drawing/2016/5/12/chartex" xmlns:cx7="http://schemas.microsoft.com/office/drawing/2016/5/13/chartex" xmlns:cx8="http://schemas.microsoft.com/office/drawing/2016/5/14/chartex" xmlns:mc="http://schemas.openxmlformats.org/markup-compatibility/2006" xmlns:aink="http://schemas.microsoft.com/office/drawing/2016/ink" xmlns:am3d="http://schemas.microsoft.com/office/drawing/2017/model3d" xmlns:o="urn:schemas-microsoft-com:office:office" xmlns:r="http://schemas.openxmlformats.org/officeDocument/2006/relationships" xmlns:m="http://schemas.openxmlformats.org/officeDocument/2006/math" xmlns:v="urn:schemas-microsoft-com:vml" xmlns:wp14="http://schemas.microsoft.com/office/word/2010/wordprocessingDrawing" xmlns:wp="http://schemas.openxmlformats.org/drawingml/2006/wordprocessingDrawing" xmlns:w10="urn:schemas-microsoft-com:office:word" xmlns:w="http://schemas.openxmlformats.org/wordprocessingml/2006/main" xmlns:w14="http://schemas.microsoft.com/office/word/2010/wordml" xmlns:w15="http://schemas.microsoft.com/office/word/2012/wordml" xmlns:w16cex="http://schemas.microsoft.com/office/word/2018/wordml/cex" xmlns:w16cid="http://schemas.microsoft.com/office/word/2016/wordml/cid" xmlns:w16="http://schemas.microsoft.com/office/word/2018/wordml" xmlns:w16se="http://schemas.microsoft.com/office/word/2015/wordml/symex" xmlns:wpg="http://schemas.microsoft.com/office/word/2010/wordprocessingGroup" xmlns:wpi="http://schemas.microsoft.com/office/word/2010/wordprocessingInk" xmlns:wne="http://schemas.microsoft.com/office/word/2006/wordml" xmlns:wps="http://schemas.microsoft.com/office/word/2010/wordprocessingShape" mc:Ignorable="w14 w15 w16se w16cid w16 w16cex wp14">
-  <w:customXmlInsRangeStart w:id="208" w:author="Chen Li" w:date="2020-09-03T01:40:00Z"/>
+  <w:customXmlInsRangeStart w:id="219" w:author="Chen Li" w:date="2020-09-03T01:40:00Z"/>
   <w:sdt>
     <w:sdtPr>
       <w:id w:val="939879770"/>
@@ -3050,16 +3122,16 @@
       </w:rPr>
     </w:sdtEndPr>
     <w:sdtContent>
-      <w:customXmlInsRangeEnd w:id="208"/>
+      <w:customXmlInsRangeEnd w:id="219"/>
       <w:p>
         <w:pPr>
           <w:pStyle w:val="Footer"/>
           <w:jc w:val="center"/>
           <w:rPr>
-            <w:ins w:id="209" w:author="Chen Li" w:date="2020-09-03T01:40:00Z"/>
+            <w:ins w:id="220" w:author="Chen Li" w:date="2020-09-03T01:40:00Z"/>
           </w:rPr>
         </w:pPr>
-        <w:ins w:id="210" w:author="Chen Li" w:date="2020-09-03T01:40:00Z">
+        <w:ins w:id="221" w:author="Chen Li" w:date="2020-09-03T01:40:00Z">
           <w:r>
             <w:fldChar w:fldCharType="begin"/>
           </w:r>
@@ -3083,10 +3155,10 @@
           </w:r>
         </w:ins>
       </w:p>
-      <w:customXmlInsRangeStart w:id="211" w:author="Chen Li" w:date="2020-09-03T01:40:00Z"/>
+      <w:customXmlInsRangeStart w:id="222" w:author="Chen Li" w:date="2020-09-03T01:40:00Z"/>
     </w:sdtContent>
   </w:sdt>
-  <w:customXmlInsRangeEnd w:id="211"/>
+  <w:customXmlInsRangeEnd w:id="222"/>
   <w:p>
     <w:pPr>
       <w:pStyle w:val="Footer"/>

</xml_diff>